<commit_message>
fixed spelling on board manual
</commit_message>
<xml_diff>
--- a/Instructions/CS7.2 Board Manual.docx
+++ b/Instructions/CS7.2 Board Manual.docx
@@ -7,21 +7,13 @@
         <w:pStyle w:val="Title"/>
       </w:pPr>
       <w:r>
-        <w:t xml:space="preserve">CS7.2 MPU - </w:t>
-      </w:r>
-      <w:proofErr w:type="gramStart"/>
-      <w:r>
-        <w:t>1.4</w:t>
+        <w:t>CS7.2 MPU - 1.4</w:t>
       </w:r>
       <w:r>
         <w:t xml:space="preserve">  </w:t>
       </w:r>
       <w:r>
-        <w:t>(</w:t>
-      </w:r>
-      <w:proofErr w:type="gramEnd"/>
-      <w:r>
-        <w:t>draft)</w:t>
+        <w:t>(draft)</w:t>
       </w:r>
     </w:p>
     <w:p/>
@@ -812,13 +804,8 @@
         <w:t xml:space="preserve"> – </w:t>
       </w:r>
       <w:r>
-        <w:t xml:space="preserve">The boards typically come with the heat sinks preinstalled. The </w:t>
-      </w:r>
-      <w:proofErr w:type="spellStart"/>
-      <w:r>
-        <w:t>Trinamic</w:t>
-      </w:r>
-      <w:proofErr w:type="spellEnd"/>
+        <w:t>The boards typically come with the heat sinks preinstalled. The Trinamic</w:t>
+      </w:r>
       <w:r>
         <w:t xml:space="preserve"> </w:t>
       </w:r>
@@ -995,18 +982,10 @@
         <w:t xml:space="preserve"> – </w:t>
       </w:r>
       <w:r>
-        <w:t xml:space="preserve">Test </w:t>
-      </w:r>
-      <w:proofErr w:type="spellStart"/>
-      <w:r>
-        <w:t>pad</w:t>
-      </w:r>
-      <w:r>
-        <w:t>can</w:t>
-      </w:r>
-      <w:proofErr w:type="spellEnd"/>
-      <w:r>
-        <w:t xml:space="preserve"> be used with meter to ensure</w:t>
+        <w:t>Test pad</w:t>
+      </w:r>
+      <w:r>
+        <w:t>can be used with meter to ensure</w:t>
       </w:r>
       <w:r>
         <w:t xml:space="preserve"> power</w:t>
@@ -1101,22 +1080,10 @@
           <w:b/>
           <w:bCs/>
         </w:rPr>
-        <w:t xml:space="preserve"> </w:t>
-      </w:r>
-      <w:proofErr w:type="gramStart"/>
-      <w:r>
-        <w:rPr>
-          <w:b/>
-          <w:bCs/>
-        </w:rPr>
-        <w:t xml:space="preserve">- </w:t>
-      </w:r>
-      <w:r>
-        <w:t xml:space="preserve"> The</w:t>
-      </w:r>
-      <w:proofErr w:type="gramEnd"/>
-      <w:r>
-        <w:t xml:space="preserve"> spring terminals provide an easy way to connect the various sensors and motors to the board. </w:t>
+        <w:t xml:space="preserve"> - </w:t>
+      </w:r>
+      <w:r>
+        <w:t xml:space="preserve"> The spring terminals provide an easy way to connect the various sensors and motors to the board. </w:t>
       </w:r>
     </w:p>
     <w:p>
@@ -1138,15 +1105,7 @@
         <w:t xml:space="preserve"> – </w:t>
       </w:r>
       <w:r>
-        <w:t xml:space="preserve">The [FAN+] is 12v+.  The [LIGHT+] is a variable 5V+ Max connector. This is controlled by a combination of the variable </w:t>
-      </w:r>
-      <w:proofErr w:type="gramStart"/>
-      <w:r>
-        <w:t>resistor (#</w:t>
-      </w:r>
-      <w:proofErr w:type="gramEnd"/>
-      <w:r>
-        <w:t xml:space="preserve">2) and the PWM via software (D11). </w:t>
+        <w:t xml:space="preserve">The [FAN+] is 12v+.  The [LIGHT+] is a variable 5V+ Max connector. This is controlled by a combination of the variable resistor (#2) and the PWM via software (D11). </w:t>
       </w:r>
     </w:p>
     <w:p/>
@@ -1216,7 +1175,6 @@
           <w:szCs w:val="32"/>
         </w:rPr>
       </w:pPr>
-      <w:proofErr w:type="gramStart"/>
       <w:r>
         <w:rPr>
           <w:b/>
@@ -1225,9 +1183,8 @@
           <w:sz w:val="32"/>
           <w:szCs w:val="32"/>
         </w:rPr>
-        <w:t>!Important</w:t>
-      </w:r>
-      <w:proofErr w:type="gramEnd"/>
+        <w:t>!Important!</w:t>
+      </w:r>
       <w:r>
         <w:rPr>
           <w:b/>
@@ -1236,7 +1193,7 @@
           <w:sz w:val="32"/>
           <w:szCs w:val="32"/>
         </w:rPr>
-        <w:t>!</w:t>
+        <w:t xml:space="preserve"> – Be sure you have powered off the board before connecting or disconnecting motor wires. Failure to do this may result in a damaged motor control</w:t>
       </w:r>
       <w:r>
         <w:rPr>
@@ -1246,7 +1203,7 @@
           <w:sz w:val="32"/>
           <w:szCs w:val="32"/>
         </w:rPr>
-        <w:t xml:space="preserve"> – Be sure you have powered off the board before connecting or disconnecting motor wires. Failure to do this may result in a damaged motor control</w:t>
+        <w:t>ler</w:t>
       </w:r>
       <w:r>
         <w:rPr>
@@ -1256,41 +1213,15 @@
           <w:sz w:val="32"/>
           <w:szCs w:val="32"/>
         </w:rPr>
-        <w:t>ler</w:t>
-      </w:r>
-      <w:r>
-        <w:rPr>
-          <w:b/>
-          <w:bCs/>
-          <w:color w:val="EE0000"/>
-          <w:sz w:val="32"/>
-          <w:szCs w:val="32"/>
-        </w:rPr>
         <w:t xml:space="preserve"> which causes the board to be useless. </w:t>
       </w:r>
     </w:p>
     <w:p>
       <w:r>
-        <w:t xml:space="preserve">The motor controllers are labeled using the typical motor coil labels of A1, A2, B1, B2 </w:t>
-      </w:r>
-      <w:proofErr w:type="gramStart"/>
-      <w:r>
-        <w:t>where  A</w:t>
-      </w:r>
-      <w:proofErr w:type="gramEnd"/>
-      <w:r>
-        <w:t xml:space="preserve">1 represents the positive side of the first coil and A2 is the negative side of the first coil. </w:t>
-      </w:r>
-      <w:r>
-        <w:t xml:space="preserve"> When connecting motors, it is important to ensure that the 1s and 2s are </w:t>
-      </w:r>
-      <w:proofErr w:type="gramStart"/>
-      <w:r>
-        <w:t>same</w:t>
-      </w:r>
-      <w:proofErr w:type="gramEnd"/>
-      <w:r>
-        <w:t xml:space="preserve"> polarity.  If A1 is positive, B1 should also be positive. </w:t>
+        <w:t xml:space="preserve">The motor controllers are labeled using the typical motor coil labels of A1, A2, B1, B2 where  A1 represents the positive side of the first coil and A2 is the negative side of the first coil. </w:t>
+      </w:r>
+      <w:r>
+        <w:t xml:space="preserve"> When connecting motors, it is important to ensure that the 1s and 2s are same polarity.  If A1 is positive, B1 should also be positive. </w:t>
       </w:r>
     </w:p>
     <w:p>
@@ -1378,15 +1309,7 @@
     </w:p>
     <w:p>
       <w:r>
-        <w:t xml:space="preserve">In a typical Nema17 pinout, the pins will be oriented as seen in the connector above. If your motors shake or stagger when starting, you will need power off the board and reconnect the pins to the correct </w:t>
-      </w:r>
-      <w:proofErr w:type="gramStart"/>
-      <w:r>
-        <w:t>terminals</w:t>
-      </w:r>
-      <w:proofErr w:type="gramEnd"/>
-      <w:r>
-        <w:t xml:space="preserve"> so the coils are connected correctly. Here is a great video on the topic and covers how to verify your coils: </w:t>
+        <w:t xml:space="preserve">In a typical Nema17 pinout, the pins will be oriented as seen in the connector above. If your motors shake or stagger when starting, you will need power off the board and reconnect the pins to the correct terminals so the coils are connected correctly. Here is a great video on the topic and covers how to verify your coils: </w:t>
       </w:r>
       <w:hyperlink r:id="rId12" w:history="1">
         <w:r>
@@ -1402,7 +1325,13 @@
         <w:t xml:space="preserve"> </w:t>
       </w:r>
       <w:r>
-        <w:t xml:space="preserve">The CS7.2 Kit comes with the motor wires which already correspond to the colors on the labeling. If your motor wires connectors are wired differently than the image above, you cannot use the coloring on the kit labels unless you reposition the wires in the connector. Wires can be repositioned by slighting bending up the plastic clip on the connector and pulling the wire out. </w:t>
+        <w:t>The CS7.2 Kit comes with the motor wires which already correspond to the colors on the labeling. If your motor wires connectors are wired differently than the image above, you cannot use the coloring on the kit labels unless you reposition the wires in the connector. Wires can be repositioned by slight</w:t>
+      </w:r>
+      <w:r>
+        <w:t>ly</w:t>
+      </w:r>
+      <w:r>
+        <w:t xml:space="preserve"> bending up the plastic clip on the connector and pulling the wire out. </w:t>
       </w:r>
     </w:p>
     <w:p>
@@ -1411,7 +1340,25 @@
       </w:pPr>
       <w:bookmarkStart w:id="4" w:name="_Toc200541042"/>
       <w:r>
-        <w:t>Microprocessor (MPU) terminal pin map</w:t>
+        <w:t xml:space="preserve">Microprocessor (MPU) </w:t>
+      </w:r>
+      <w:r>
+        <w:t>T</w:t>
+      </w:r>
+      <w:r>
+        <w:t xml:space="preserve">erminal </w:t>
+      </w:r>
+      <w:r>
+        <w:t>P</w:t>
+      </w:r>
+      <w:r>
+        <w:t xml:space="preserve">in </w:t>
+      </w:r>
+      <w:r>
+        <w:t>M</w:t>
+      </w:r>
+      <w:r>
+        <w:t>ap</w:t>
       </w:r>
       <w:bookmarkEnd w:id="4"/>
     </w:p>

</xml_diff>